<commit_message>
Add project plan doc
</commit_message>
<xml_diff>
--- a/01-Project-Plan.docx
+++ b/01-Project-Plan.docx
@@ -1,6 +1,6 @@
 
 <file path=word/document.xml><?xml version="1.0" encoding="utf-8"?>
-<w:document xmlns:wpc="http://schemas.microsoft.com/office/word/2010/wordprocessingCanvas" xmlns:cx="http://schemas.microsoft.com/office/drawing/2014/chartex" xmlns:cx1="http://schemas.microsoft.com/office/drawing/2015/9/8/chartex" xmlns:cx2="http://schemas.microsoft.com/office/drawing/2015/10/21/chartex" xmlns:cx3="http://schemas.microsoft.com/office/drawing/2016/5/9/chartex" xmlns:cx4="http://schemas.microsoft.com/office/drawing/2016/5/10/chartex" xmlns:cx5="http://schemas.microsoft.com/office/drawing/2016/5/11/chartex" xmlns:cx6="http://schemas.microsoft.com/office/drawing/2016/5/12/chartex" xmlns:cx7="http://schemas.microsoft.com/office/drawing/2016/5/13/chartex" xmlns:cx8="http://schemas.microsoft.com/office/drawing/2016/5/14/chartex" xmlns:mc="http://schemas.openxmlformats.org/markup-compatibility/2006" xmlns:aink="http://schemas.microsoft.com/office/drawing/2016/ink" xmlns:am3d="http://schemas.microsoft.com/office/drawing/2017/model3d" xmlns:o="urn:schemas-microsoft-com:office:office" xmlns:oel="http://schemas.microsoft.com/office/2019/extlst" xmlns:r="http://schemas.openxmlformats.org/officeDocument/2006/relationships" xmlns:m="http://schemas.openxmlformats.org/officeDocument/2006/math" xmlns:v="urn:schemas-microsoft-com:vml" xmlns:wp14="http://schemas.microsoft.com/office/word/2010/wordprocessingDrawing" xmlns:wp="http://schemas.openxmlformats.org/drawingml/2006/wordprocessingDrawing" xmlns:w10="urn:schemas-microsoft-com:office:word" xmlns:w="http://schemas.openxmlformats.org/wordprocessingml/2006/main" xmlns:w14="http://schemas.microsoft.com/office/word/2010/wordml" xmlns:w15="http://schemas.microsoft.com/office/word/2012/wordml" xmlns:w16cex="http://schemas.microsoft.com/office/word/2018/wordml/cex" xmlns:w16cid="http://schemas.microsoft.com/office/word/2016/wordml/cid" xmlns:w16="http://schemas.microsoft.com/office/word/2018/wordml" xmlns:w16sdtdh="http://schemas.microsoft.com/office/word/2020/wordml/sdtdatahash" xmlns:w16se="http://schemas.microsoft.com/office/word/2015/wordml/symex" xmlns:wpg="http://schemas.microsoft.com/office/word/2010/wordprocessingGroup" xmlns:wpi="http://schemas.microsoft.com/office/word/2010/wordprocessingInk" xmlns:wne="http://schemas.microsoft.com/office/word/2006/wordml" xmlns:wps="http://schemas.microsoft.com/office/word/2010/wordprocessingShape" mc:Ignorable="w14 w15 w16se w16cid w16 w16cex w16sdtdh wp14">
+<w:document xmlns:wpc="http://schemas.microsoft.com/office/word/2010/wordprocessingCanvas" xmlns:cx="http://schemas.microsoft.com/office/drawing/2014/chartex" xmlns:cx1="http://schemas.microsoft.com/office/drawing/2015/9/8/chartex" xmlns:cx2="http://schemas.microsoft.com/office/drawing/2015/10/21/chartex" xmlns:cx3="http://schemas.microsoft.com/office/drawing/2016/5/9/chartex" xmlns:cx4="http://schemas.microsoft.com/office/drawing/2016/5/10/chartex" xmlns:cx5="http://schemas.microsoft.com/office/drawing/2016/5/11/chartex" xmlns:cx6="http://schemas.microsoft.com/office/drawing/2016/5/12/chartex" xmlns:cx7="http://schemas.microsoft.com/office/drawing/2016/5/13/chartex" xmlns:cx8="http://schemas.microsoft.com/office/drawing/2016/5/14/chartex" xmlns:mc="http://schemas.openxmlformats.org/markup-compatibility/2006" xmlns:aink="http://schemas.microsoft.com/office/drawing/2016/ink" xmlns:am3d="http://schemas.microsoft.com/office/drawing/2017/model3d" xmlns:o="urn:schemas-microsoft-com:office:office" xmlns:oel="http://schemas.microsoft.com/office/2019/extlst" xmlns:r="http://schemas.openxmlformats.org/officeDocument/2006/relationships" xmlns:m="http://schemas.openxmlformats.org/officeDocument/2006/math" xmlns:v="urn:schemas-microsoft-com:vml" xmlns:wp14="http://schemas.microsoft.com/office/word/2010/wordprocessingDrawing" xmlns:wp="http://schemas.openxmlformats.org/drawingml/2006/wordprocessingDrawing" xmlns:w10="urn:schemas-microsoft-com:office:word" xmlns:w="http://schemas.openxmlformats.org/wordprocessingml/2006/main" xmlns:w14="http://schemas.microsoft.com/office/word/2010/wordml" xmlns:w15="http://schemas.microsoft.com/office/word/2012/wordml" xmlns:w16cex="http://schemas.microsoft.com/office/word/2018/wordml/cex" xmlns:w16cid="http://schemas.microsoft.com/office/word/2016/wordml/cid" xmlns:w16="http://schemas.microsoft.com/office/word/2018/wordml" xmlns:w16du="http://schemas.microsoft.com/office/word/2023/wordml/word16du" xmlns:w16sdtdh="http://schemas.microsoft.com/office/word/2020/wordml/sdtdatahash" xmlns:w16se="http://schemas.microsoft.com/office/word/2015/wordml/symex" xmlns:wpg="http://schemas.microsoft.com/office/word/2010/wordprocessingGroup" xmlns:wpi="http://schemas.microsoft.com/office/word/2010/wordprocessingInk" xmlns:wne="http://schemas.microsoft.com/office/word/2006/wordml" xmlns:wps="http://schemas.microsoft.com/office/word/2010/wordprocessingShape" mc:Ignorable="w14 w15 w16se w16cid w16 w16cex w16sdtdh w16du wp14">
   <w:body>
     <w:p>
       <w:pPr>
@@ -105,8 +105,12 @@
     <w:p>
       <w:pPr>
         <w:sectPr>
-          <w:headerReference w:type="default" r:id="rId7"/>
-          <w:footerReference w:type="even" r:id="rId8"/>
+          <w:headerReference w:type="even" r:id="rId7"/>
+          <w:headerReference w:type="default" r:id="rId8"/>
+          <w:footerReference w:type="even" r:id="rId9"/>
+          <w:footerReference w:type="default" r:id="rId10"/>
+          <w:headerReference w:type="first" r:id="rId11"/>
+          <w:footerReference w:type="first" r:id="rId12"/>
           <w:pgSz w:w="12240" w:h="15840" w:code="1"/>
           <w:pgMar w:top="1440" w:right="1440" w:bottom="1440" w:left="1440" w:header="720" w:footer="720" w:gutter="0"/>
           <w:cols w:space="720"/>
@@ -2815,7 +2819,6 @@
         </w:rPr>
         <w:t>. The text below is provided as an example</w:t>
       </w:r>
-      <w:proofErr w:type="gramStart"/>
       <w:r>
         <w:rPr>
           <w:b/>
@@ -2825,7 +2828,6 @@
       <w:r>
         <w:t>]</w:t>
       </w:r>
-      <w:proofErr w:type="gramEnd"/>
     </w:p>
     <w:p>
       <w:pPr>
@@ -2946,15 +2948,7 @@
         <w:t>Software Development Plan</w:t>
       </w:r>
       <w:r>
-        <w:t xml:space="preserve"> describes </w:t>
-      </w:r>
-      <w:proofErr w:type="gramStart"/>
-      <w:r>
-        <w:t>the overall plan</w:t>
-      </w:r>
-      <w:proofErr w:type="gramEnd"/>
-      <w:r>
-        <w:t xml:space="preserve"> to be used by the &lt;project name&gt; project, including deployment of the product. The details of the individual iterations will be described in the Iteration Plans.</w:t>
+        <w:t xml:space="preserve"> describes the overall plan to be used by the &lt;project name&gt; project, including deployment of the product. The details of the individual iterations will be described in the Iteration Plans.</w:t>
       </w:r>
       <w:r>
         <w:br/>
@@ -3257,15 +3251,7 @@
         <w:t>— provide</w:t>
       </w:r>
       <w:r>
-        <w:t xml:space="preserve"> an overview of the software development process, including methods, </w:t>
-      </w:r>
-      <w:proofErr w:type="gramStart"/>
-      <w:r>
-        <w:t>tools</w:t>
-      </w:r>
-      <w:proofErr w:type="gramEnd"/>
-      <w:r>
-        <w:t xml:space="preserve"> and techniques to be followed.</w:t>
+        <w:t xml:space="preserve"> an overview of the software development process, including methods, tools and techniques to be followed.</w:t>
       </w:r>
     </w:p>
     <w:p>
@@ -3320,15 +3306,7 @@
         <w:pStyle w:val="InfoBlue"/>
       </w:pPr>
       <w:r>
-        <w:t xml:space="preserve">[A list of assumptions that this plan is </w:t>
-      </w:r>
-      <w:proofErr w:type="gramStart"/>
-      <w:r>
-        <w:t>based</w:t>
-      </w:r>
-      <w:proofErr w:type="gramEnd"/>
-      <w:r>
-        <w:t xml:space="preserve"> and any constraints, for example. staff, equipment, schedule, that apply to the project.]</w:t>
+        <w:t>[A list of assumptions that this plan is based and any constraints, for example. staff, equipment, schedule, that apply to the project.]</w:t>
       </w:r>
     </w:p>
     <w:p>
@@ -3755,7 +3733,7 @@
       <w:r>
         <w:t xml:space="preserve">Anyone on the project can perform </w:t>
       </w:r>
-      <w:hyperlink r:id="rId9" w:history="1">
+      <w:hyperlink r:id="rId13" w:history="1">
         <w:r>
           <w:rPr>
             <w:rStyle w:val="Hyperlink"/>
@@ -3822,24 +3800,13 @@
         <w:pStyle w:val="infoblue0"/>
       </w:pPr>
       <w:r>
-        <w:t>[This section contains the schedule and resources for the project</w:t>
-      </w:r>
-      <w:proofErr w:type="gramStart"/>
-      <w:r>
-        <w:t>.]</w:t>
+        <w:t>[This section contains the schedule and resources for the project.]</w:t>
       </w:r>
       <w:r>
         <w:rPr>
           <w:highlight w:val="green"/>
         </w:rPr>
-        <w:t>Project</w:t>
-      </w:r>
-      <w:proofErr w:type="gramEnd"/>
-      <w:r>
-        <w:rPr>
-          <w:highlight w:val="green"/>
-        </w:rPr>
-        <w:t xml:space="preserve"> artifact as well as iteration schedules]</w:t>
+        <w:t>Project artifact as well as iteration schedules]</w:t>
       </w:r>
     </w:p>
     <w:p>
@@ -3963,16 +3930,8 @@
         <w:rPr>
           <w:highlight w:val="yellow"/>
         </w:rPr>
-        <w:t xml:space="preserve"> with their achievement </w:t>
-      </w:r>
-      <w:proofErr w:type="gramStart"/>
-      <w:r>
-        <w:rPr>
-          <w:highlight w:val="yellow"/>
-        </w:rPr>
-        <w:t>criteria</w:t>
-      </w:r>
-      <w:proofErr w:type="gramEnd"/>
+        <w:t xml:space="preserve"> with their achievement criteria</w:t>
+      </w:r>
     </w:p>
     <w:p>
       <w:pPr>
@@ -4040,15 +3999,7 @@
         <w:pStyle w:val="infoblue0"/>
       </w:pPr>
       <w:r>
-        <w:t xml:space="preserve">[Briefly list the objectives to be accomplished for each of the iterations and </w:t>
-      </w:r>
-      <w:proofErr w:type="gramStart"/>
-      <w:r>
-        <w:t>Refer</w:t>
-      </w:r>
-      <w:proofErr w:type="gramEnd"/>
-      <w:r>
-        <w:t xml:space="preserve"> to the related </w:t>
+        <w:t xml:space="preserve">[Briefly list the objectives to be accomplished for each of the iterations and Refer to the related </w:t>
       </w:r>
       <w:r>
         <w:rPr>
@@ -4310,14 +4261,12 @@
         </w:rPr>
         <w:t xml:space="preserve">Project Measurements and Project Measurements </w:t>
       </w:r>
-      <w:proofErr w:type="gramStart"/>
       <w:r>
         <w:rPr>
           <w:highlight w:val="yellow"/>
         </w:rPr>
         <w:t>document</w:t>
       </w:r>
-      <w:proofErr w:type="gramEnd"/>
     </w:p>
     <w:p>
       <w:pPr>
@@ -4334,15 +4283,7 @@
         <w:t>Risk Management</w:t>
       </w:r>
       <w:r>
-        <w:t xml:space="preserve">: Describe the approach that will be used to identify, analyze, prioritize, </w:t>
-      </w:r>
-      <w:proofErr w:type="gramStart"/>
-      <w:r>
-        <w:t>monitor</w:t>
-      </w:r>
-      <w:proofErr w:type="gramEnd"/>
-      <w:r>
-        <w:t xml:space="preserve"> and mitigate risks.  If available, refer to the </w:t>
+        <w:t xml:space="preserve">: Describe the approach that will be used to identify, analyze, prioritize, monitor and mitigate risks.  If available, refer to the </w:t>
       </w:r>
       <w:r>
         <w:rPr>
@@ -4370,15 +4311,7 @@
         <w:t>Configuration Management</w:t>
       </w:r>
       <w:r>
-        <w:t xml:space="preserve">: Describe the process by which problems and changes are submitted, reviewed, and dispositioned. Describe how project or product artifacts are to be named, marked, and numbered, </w:t>
-      </w:r>
-      <w:proofErr w:type="gramStart"/>
-      <w:r>
-        <w:t>including  system</w:t>
-      </w:r>
-      <w:proofErr w:type="gramEnd"/>
-      <w:r>
-        <w:t xml:space="preserve"> software, plans, models, components, test software, results and data, executables, and so on. Describe retention policies, and the back-up, disaster, and recovery plans.  </w:t>
+        <w:t xml:space="preserve">: Describe the process by which problems and changes are submitted, reviewed, and dispositioned. Describe how project or product artifacts are to be named, marked, and numbered, including  system software, plans, models, components, test software, results and data, executables, and so on. Describe retention policies, and the back-up, disaster, and recovery plans.  </w:t>
       </w:r>
       <w:r>
         <w:rPr>
@@ -4397,11 +4330,9 @@
         </w:rPr>
         <w:t xml:space="preserve">Configuration Management Plan </w:t>
       </w:r>
-      <w:proofErr w:type="gramStart"/>
       <w:r>
         <w:t>document</w:t>
       </w:r>
-      <w:proofErr w:type="gramEnd"/>
     </w:p>
     <w:p>
       <w:pPr>
@@ -4436,15 +4367,7 @@
       </w:pPr>
       <w:bookmarkStart w:id="69" w:name="_Toc447095910"/>
       <w:r>
-        <w:t xml:space="preserve">The requirements for this system are captured in the Vision document. Requested changes to requirements are captured in Change </w:t>
-      </w:r>
-      <w:proofErr w:type="gramStart"/>
-      <w:r>
-        <w:t>Requests, and</w:t>
-      </w:r>
-      <w:proofErr w:type="gramEnd"/>
-      <w:r>
-        <w:t xml:space="preserve"> are approved as part of the Configuration Management process. </w:t>
+        <w:t xml:space="preserve">The requirements for this system are captured in the Vision document. Requested changes to requirements are captured in Change Requests, and are approved as part of the Configuration Management process. </w:t>
       </w:r>
     </w:p>
     <w:p>
@@ -4488,15 +4411,7 @@
         <w:pStyle w:val="BodyText"/>
       </w:pPr>
       <w:r>
-        <w:t xml:space="preserve">All deliverables are required to go through the appropriate review process, as described in the Development Case. The review is required to ensure that each </w:t>
-      </w:r>
-      <w:proofErr w:type="gramStart"/>
-      <w:r>
-        <w:t>deliverable</w:t>
-      </w:r>
-      <w:proofErr w:type="gramEnd"/>
-      <w:r>
-        <w:t xml:space="preserve"> is of acceptable quality, using guidelines and checklists.</w:t>
+        <w:t>All deliverables are required to go through the appropriate review process, as described in the Development Case. The review is required to ensure that each deliverable is of acceptable quality, using guidelines and checklists.</w:t>
       </w:r>
     </w:p>
     <w:p>
@@ -4571,15 +4486,7 @@
         <w:pStyle w:val="BodyText"/>
       </w:pPr>
       <w:r>
-        <w:t xml:space="preserve">Earned value for completed tasks. This is used to re-estimate the schedule and budget for the remainder of the project, and/or to identify </w:t>
-      </w:r>
-      <w:proofErr w:type="gramStart"/>
-      <w:r>
-        <w:t>need</w:t>
-      </w:r>
-      <w:proofErr w:type="gramEnd"/>
-      <w:r>
-        <w:t xml:space="preserve"> for scope changes. </w:t>
+        <w:t xml:space="preserve">Earned value for completed tasks. This is used to re-estimate the schedule and budget for the remainder of the project, and/or to identify need for scope changes. </w:t>
       </w:r>
     </w:p>
     <w:p>
@@ -4587,15 +4494,7 @@
         <w:pStyle w:val="BodyText"/>
       </w:pPr>
       <w:r>
-        <w:t xml:space="preserve">Total defects open and </w:t>
-      </w:r>
-      <w:proofErr w:type="gramStart"/>
-      <w:r>
-        <w:t>closed</w:t>
-      </w:r>
-      <w:proofErr w:type="gramEnd"/>
-      <w:r>
-        <w:t xml:space="preserve"> – shown as a trend graph. This is used to help estimate the effort remaining to correct defects. </w:t>
+        <w:t xml:space="preserve">Total defects open and closed – shown as a trend graph. This is used to help estimate the effort remaining to correct defects. </w:t>
       </w:r>
     </w:p>
     <w:p>
@@ -4848,10 +4747,10 @@
       </w:pPr>
     </w:p>
     <w:sectPr>
-      <w:headerReference w:type="default" r:id="rId10"/>
-      <w:footerReference w:type="default" r:id="rId11"/>
-      <w:headerReference w:type="first" r:id="rId12"/>
-      <w:footerReference w:type="first" r:id="rId13"/>
+      <w:headerReference w:type="default" r:id="rId14"/>
+      <w:footerReference w:type="default" r:id="rId15"/>
+      <w:headerReference w:type="first" r:id="rId16"/>
+      <w:footerReference w:type="first" r:id="rId17"/>
       <w:pgSz w:w="12240" w:h="15840" w:code="1"/>
       <w:pgMar w:top="1440" w:right="1440" w:bottom="1440" w:left="1440" w:header="720" w:footer="720" w:gutter="0"/>
       <w:cols w:space="720"/>
@@ -4861,7 +4760,7 @@
 </file>
 
 <file path=word/endnotes.xml><?xml version="1.0" encoding="utf-8"?>
-<w:endnotes xmlns:wpc="http://schemas.microsoft.com/office/word/2010/wordprocessingCanvas" xmlns:cx="http://schemas.microsoft.com/office/drawing/2014/chartex" xmlns:cx1="http://schemas.microsoft.com/office/drawing/2015/9/8/chartex" xmlns:cx2="http://schemas.microsoft.com/office/drawing/2015/10/21/chartex" xmlns:cx3="http://schemas.microsoft.com/office/drawing/2016/5/9/chartex" xmlns:cx4="http://schemas.microsoft.com/office/drawing/2016/5/10/chartex" xmlns:cx5="http://schemas.microsoft.com/office/drawing/2016/5/11/chartex" xmlns:cx6="http://schemas.microsoft.com/office/drawing/2016/5/12/chartex" xmlns:cx7="http://schemas.microsoft.com/office/drawing/2016/5/13/chartex" xmlns:cx8="http://schemas.microsoft.com/office/drawing/2016/5/14/chartex" xmlns:mc="http://schemas.openxmlformats.org/markup-compatibility/2006" xmlns:aink="http://schemas.microsoft.com/office/drawing/2016/ink" xmlns:am3d="http://schemas.microsoft.com/office/drawing/2017/model3d" xmlns:o="urn:schemas-microsoft-com:office:office" xmlns:oel="http://schemas.microsoft.com/office/2019/extlst" xmlns:r="http://schemas.openxmlformats.org/officeDocument/2006/relationships" xmlns:m="http://schemas.openxmlformats.org/officeDocument/2006/math" xmlns:v="urn:schemas-microsoft-com:vml" xmlns:wp14="http://schemas.microsoft.com/office/word/2010/wordprocessingDrawing" xmlns:wp="http://schemas.openxmlformats.org/drawingml/2006/wordprocessingDrawing" xmlns:w10="urn:schemas-microsoft-com:office:word" xmlns:w="http://schemas.openxmlformats.org/wordprocessingml/2006/main" xmlns:w14="http://schemas.microsoft.com/office/word/2010/wordml" xmlns:w15="http://schemas.microsoft.com/office/word/2012/wordml" xmlns:w16cex="http://schemas.microsoft.com/office/word/2018/wordml/cex" xmlns:w16cid="http://schemas.microsoft.com/office/word/2016/wordml/cid" xmlns:w16="http://schemas.microsoft.com/office/word/2018/wordml" xmlns:w16sdtdh="http://schemas.microsoft.com/office/word/2020/wordml/sdtdatahash" xmlns:w16se="http://schemas.microsoft.com/office/word/2015/wordml/symex" xmlns:wpg="http://schemas.microsoft.com/office/word/2010/wordprocessingGroup" xmlns:wpi="http://schemas.microsoft.com/office/word/2010/wordprocessingInk" xmlns:wne="http://schemas.microsoft.com/office/word/2006/wordml" xmlns:wps="http://schemas.microsoft.com/office/word/2010/wordprocessingShape" mc:Ignorable="w14 w15 w16se w16cid w16 w16cex w16sdtdh wp14">
+<w:endnotes xmlns:wpc="http://schemas.microsoft.com/office/word/2010/wordprocessingCanvas" xmlns:cx="http://schemas.microsoft.com/office/drawing/2014/chartex" xmlns:cx1="http://schemas.microsoft.com/office/drawing/2015/9/8/chartex" xmlns:cx2="http://schemas.microsoft.com/office/drawing/2015/10/21/chartex" xmlns:cx3="http://schemas.microsoft.com/office/drawing/2016/5/9/chartex" xmlns:cx4="http://schemas.microsoft.com/office/drawing/2016/5/10/chartex" xmlns:cx5="http://schemas.microsoft.com/office/drawing/2016/5/11/chartex" xmlns:cx6="http://schemas.microsoft.com/office/drawing/2016/5/12/chartex" xmlns:cx7="http://schemas.microsoft.com/office/drawing/2016/5/13/chartex" xmlns:cx8="http://schemas.microsoft.com/office/drawing/2016/5/14/chartex" xmlns:mc="http://schemas.openxmlformats.org/markup-compatibility/2006" xmlns:aink="http://schemas.microsoft.com/office/drawing/2016/ink" xmlns:am3d="http://schemas.microsoft.com/office/drawing/2017/model3d" xmlns:o="urn:schemas-microsoft-com:office:office" xmlns:oel="http://schemas.microsoft.com/office/2019/extlst" xmlns:r="http://schemas.openxmlformats.org/officeDocument/2006/relationships" xmlns:m="http://schemas.openxmlformats.org/officeDocument/2006/math" xmlns:v="urn:schemas-microsoft-com:vml" xmlns:wp14="http://schemas.microsoft.com/office/word/2010/wordprocessingDrawing" xmlns:wp="http://schemas.openxmlformats.org/drawingml/2006/wordprocessingDrawing" xmlns:w10="urn:schemas-microsoft-com:office:word" xmlns:w="http://schemas.openxmlformats.org/wordprocessingml/2006/main" xmlns:w14="http://schemas.microsoft.com/office/word/2010/wordml" xmlns:w15="http://schemas.microsoft.com/office/word/2012/wordml" xmlns:w16cex="http://schemas.microsoft.com/office/word/2018/wordml/cex" xmlns:w16cid="http://schemas.microsoft.com/office/word/2016/wordml/cid" xmlns:w16="http://schemas.microsoft.com/office/word/2018/wordml" xmlns:w16du="http://schemas.microsoft.com/office/word/2023/wordml/word16du" xmlns:w16sdtdh="http://schemas.microsoft.com/office/word/2020/wordml/sdtdatahash" xmlns:w16se="http://schemas.microsoft.com/office/word/2015/wordml/symex" xmlns:wpg="http://schemas.microsoft.com/office/word/2010/wordprocessingGroup" xmlns:wpi="http://schemas.microsoft.com/office/word/2010/wordprocessingInk" xmlns:wne="http://schemas.microsoft.com/office/word/2006/wordml" xmlns:wps="http://schemas.microsoft.com/office/word/2010/wordprocessingShape" mc:Ignorable="w14 w15 w16se w16cid w16 w16cex w16sdtdh w16du wp14">
   <w:endnote w:type="separator" w:id="-1">
     <w:p>
       <w:pPr>
@@ -4886,7 +4785,7 @@
 </file>
 
 <file path=word/footer1.xml><?xml version="1.0" encoding="utf-8"?>
-<w:ftr xmlns:wpc="http://schemas.microsoft.com/office/word/2010/wordprocessingCanvas" xmlns:cx="http://schemas.microsoft.com/office/drawing/2014/chartex" xmlns:cx1="http://schemas.microsoft.com/office/drawing/2015/9/8/chartex" xmlns:cx2="http://schemas.microsoft.com/office/drawing/2015/10/21/chartex" xmlns:cx3="http://schemas.microsoft.com/office/drawing/2016/5/9/chartex" xmlns:cx4="http://schemas.microsoft.com/office/drawing/2016/5/10/chartex" xmlns:cx5="http://schemas.microsoft.com/office/drawing/2016/5/11/chartex" xmlns:cx6="http://schemas.microsoft.com/office/drawing/2016/5/12/chartex" xmlns:cx7="http://schemas.microsoft.com/office/drawing/2016/5/13/chartex" xmlns:cx8="http://schemas.microsoft.com/office/drawing/2016/5/14/chartex" xmlns:mc="http://schemas.openxmlformats.org/markup-compatibility/2006" xmlns:aink="http://schemas.microsoft.com/office/drawing/2016/ink" xmlns:am3d="http://schemas.microsoft.com/office/drawing/2017/model3d" xmlns:o="urn:schemas-microsoft-com:office:office" xmlns:oel="http://schemas.microsoft.com/office/2019/extlst" xmlns:r="http://schemas.openxmlformats.org/officeDocument/2006/relationships" xmlns:m="http://schemas.openxmlformats.org/officeDocument/2006/math" xmlns:v="urn:schemas-microsoft-com:vml" xmlns:wp14="http://schemas.microsoft.com/office/word/2010/wordprocessingDrawing" xmlns:wp="http://schemas.openxmlformats.org/drawingml/2006/wordprocessingDrawing" xmlns:w10="urn:schemas-microsoft-com:office:word" xmlns:w="http://schemas.openxmlformats.org/wordprocessingml/2006/main" xmlns:w14="http://schemas.microsoft.com/office/word/2010/wordml" xmlns:w15="http://schemas.microsoft.com/office/word/2012/wordml" xmlns:w16cex="http://schemas.microsoft.com/office/word/2018/wordml/cex" xmlns:w16cid="http://schemas.microsoft.com/office/word/2016/wordml/cid" xmlns:w16="http://schemas.microsoft.com/office/word/2018/wordml" xmlns:w16sdtdh="http://schemas.microsoft.com/office/word/2020/wordml/sdtdatahash" xmlns:w16se="http://schemas.microsoft.com/office/word/2015/wordml/symex" xmlns:wpg="http://schemas.microsoft.com/office/word/2010/wordprocessingGroup" xmlns:wpi="http://schemas.microsoft.com/office/word/2010/wordprocessingInk" xmlns:wne="http://schemas.microsoft.com/office/word/2006/wordml" xmlns:wps="http://schemas.microsoft.com/office/word/2010/wordprocessingShape" mc:Ignorable="w14 w15 w16se w16cid w16 w16cex w16sdtdh wp14">
+<w:ftr xmlns:wpc="http://schemas.microsoft.com/office/word/2010/wordprocessingCanvas" xmlns:cx="http://schemas.microsoft.com/office/drawing/2014/chartex" xmlns:cx1="http://schemas.microsoft.com/office/drawing/2015/9/8/chartex" xmlns:cx2="http://schemas.microsoft.com/office/drawing/2015/10/21/chartex" xmlns:cx3="http://schemas.microsoft.com/office/drawing/2016/5/9/chartex" xmlns:cx4="http://schemas.microsoft.com/office/drawing/2016/5/10/chartex" xmlns:cx5="http://schemas.microsoft.com/office/drawing/2016/5/11/chartex" xmlns:cx6="http://schemas.microsoft.com/office/drawing/2016/5/12/chartex" xmlns:cx7="http://schemas.microsoft.com/office/drawing/2016/5/13/chartex" xmlns:cx8="http://schemas.microsoft.com/office/drawing/2016/5/14/chartex" xmlns:mc="http://schemas.openxmlformats.org/markup-compatibility/2006" xmlns:aink="http://schemas.microsoft.com/office/drawing/2016/ink" xmlns:am3d="http://schemas.microsoft.com/office/drawing/2017/model3d" xmlns:o="urn:schemas-microsoft-com:office:office" xmlns:oel="http://schemas.microsoft.com/office/2019/extlst" xmlns:r="http://schemas.openxmlformats.org/officeDocument/2006/relationships" xmlns:m="http://schemas.openxmlformats.org/officeDocument/2006/math" xmlns:v="urn:schemas-microsoft-com:vml" xmlns:wp14="http://schemas.microsoft.com/office/word/2010/wordprocessingDrawing" xmlns:wp="http://schemas.openxmlformats.org/drawingml/2006/wordprocessingDrawing" xmlns:w10="urn:schemas-microsoft-com:office:word" xmlns:w="http://schemas.openxmlformats.org/wordprocessingml/2006/main" xmlns:w14="http://schemas.microsoft.com/office/word/2010/wordml" xmlns:w15="http://schemas.microsoft.com/office/word/2012/wordml" xmlns:w16cex="http://schemas.microsoft.com/office/word/2018/wordml/cex" xmlns:w16cid="http://schemas.microsoft.com/office/word/2016/wordml/cid" xmlns:w16="http://schemas.microsoft.com/office/word/2018/wordml" xmlns:w16du="http://schemas.microsoft.com/office/word/2023/wordml/word16du" xmlns:w16sdtdh="http://schemas.microsoft.com/office/word/2020/wordml/sdtdatahash" xmlns:w16se="http://schemas.microsoft.com/office/word/2015/wordml/symex" xmlns:wpg="http://schemas.microsoft.com/office/word/2010/wordprocessingGroup" xmlns:wpi="http://schemas.microsoft.com/office/word/2010/wordprocessingInk" xmlns:wne="http://schemas.microsoft.com/office/word/2006/wordml" xmlns:wps="http://schemas.microsoft.com/office/word/2010/wordprocessingShape" mc:Ignorable="w14 w15 w16se w16cid w16 w16cex w16sdtdh w16du wp14">
   <w:p>
     <w:pPr>
       <w:pStyle w:val="Footer"/>
@@ -4924,7 +4823,27 @@
 </file>
 
 <file path=word/footer2.xml><?xml version="1.0" encoding="utf-8"?>
-<w:ftr xmlns:wpc="http://schemas.microsoft.com/office/word/2010/wordprocessingCanvas" xmlns:cx="http://schemas.microsoft.com/office/drawing/2014/chartex" xmlns:cx1="http://schemas.microsoft.com/office/drawing/2015/9/8/chartex" xmlns:cx2="http://schemas.microsoft.com/office/drawing/2015/10/21/chartex" xmlns:cx3="http://schemas.microsoft.com/office/drawing/2016/5/9/chartex" xmlns:cx4="http://schemas.microsoft.com/office/drawing/2016/5/10/chartex" xmlns:cx5="http://schemas.microsoft.com/office/drawing/2016/5/11/chartex" xmlns:cx6="http://schemas.microsoft.com/office/drawing/2016/5/12/chartex" xmlns:cx7="http://schemas.microsoft.com/office/drawing/2016/5/13/chartex" xmlns:cx8="http://schemas.microsoft.com/office/drawing/2016/5/14/chartex" xmlns:mc="http://schemas.openxmlformats.org/markup-compatibility/2006" xmlns:aink="http://schemas.microsoft.com/office/drawing/2016/ink" xmlns:am3d="http://schemas.microsoft.com/office/drawing/2017/model3d" xmlns:o="urn:schemas-microsoft-com:office:office" xmlns:oel="http://schemas.microsoft.com/office/2019/extlst" xmlns:r="http://schemas.openxmlformats.org/officeDocument/2006/relationships" xmlns:m="http://schemas.openxmlformats.org/officeDocument/2006/math" xmlns:v="urn:schemas-microsoft-com:vml" xmlns:wp14="http://schemas.microsoft.com/office/word/2010/wordprocessingDrawing" xmlns:wp="http://schemas.openxmlformats.org/drawingml/2006/wordprocessingDrawing" xmlns:w10="urn:schemas-microsoft-com:office:word" xmlns:w="http://schemas.openxmlformats.org/wordprocessingml/2006/main" xmlns:w14="http://schemas.microsoft.com/office/word/2010/wordml" xmlns:w15="http://schemas.microsoft.com/office/word/2012/wordml" xmlns:w16cex="http://schemas.microsoft.com/office/word/2018/wordml/cex" xmlns:w16cid="http://schemas.microsoft.com/office/word/2016/wordml/cid" xmlns:w16="http://schemas.microsoft.com/office/word/2018/wordml" xmlns:w16sdtdh="http://schemas.microsoft.com/office/word/2020/wordml/sdtdatahash" xmlns:w16se="http://schemas.microsoft.com/office/word/2015/wordml/symex" xmlns:wpg="http://schemas.microsoft.com/office/word/2010/wordprocessingGroup" xmlns:wpi="http://schemas.microsoft.com/office/word/2010/wordprocessingInk" xmlns:wne="http://schemas.microsoft.com/office/word/2006/wordml" xmlns:wps="http://schemas.microsoft.com/office/word/2010/wordprocessingShape" mc:Ignorable="w14 w15 w16se w16cid w16 w16cex w16sdtdh wp14">
+<w:ftr xmlns:wpc="http://schemas.microsoft.com/office/word/2010/wordprocessingCanvas" xmlns:cx="http://schemas.microsoft.com/office/drawing/2014/chartex" xmlns:cx1="http://schemas.microsoft.com/office/drawing/2015/9/8/chartex" xmlns:cx2="http://schemas.microsoft.com/office/drawing/2015/10/21/chartex" xmlns:cx3="http://schemas.microsoft.com/office/drawing/2016/5/9/chartex" xmlns:cx4="http://schemas.microsoft.com/office/drawing/2016/5/10/chartex" xmlns:cx5="http://schemas.microsoft.com/office/drawing/2016/5/11/chartex" xmlns:cx6="http://schemas.microsoft.com/office/drawing/2016/5/12/chartex" xmlns:cx7="http://schemas.microsoft.com/office/drawing/2016/5/13/chartex" xmlns:cx8="http://schemas.microsoft.com/office/drawing/2016/5/14/chartex" xmlns:mc="http://schemas.openxmlformats.org/markup-compatibility/2006" xmlns:aink="http://schemas.microsoft.com/office/drawing/2016/ink" xmlns:am3d="http://schemas.microsoft.com/office/drawing/2017/model3d" xmlns:o="urn:schemas-microsoft-com:office:office" xmlns:oel="http://schemas.microsoft.com/office/2019/extlst" xmlns:r="http://schemas.openxmlformats.org/officeDocument/2006/relationships" xmlns:m="http://schemas.openxmlformats.org/officeDocument/2006/math" xmlns:v="urn:schemas-microsoft-com:vml" xmlns:wp14="http://schemas.microsoft.com/office/word/2010/wordprocessingDrawing" xmlns:wp="http://schemas.openxmlformats.org/drawingml/2006/wordprocessingDrawing" xmlns:w10="urn:schemas-microsoft-com:office:word" xmlns:w="http://schemas.openxmlformats.org/wordprocessingml/2006/main" xmlns:w14="http://schemas.microsoft.com/office/word/2010/wordml" xmlns:w15="http://schemas.microsoft.com/office/word/2012/wordml" xmlns:w16cex="http://schemas.microsoft.com/office/word/2018/wordml/cex" xmlns:w16cid="http://schemas.microsoft.com/office/word/2016/wordml/cid" xmlns:w16="http://schemas.microsoft.com/office/word/2018/wordml" xmlns:w16du="http://schemas.microsoft.com/office/word/2023/wordml/word16du" xmlns:w16sdtdh="http://schemas.microsoft.com/office/word/2020/wordml/sdtdatahash" xmlns:w16se="http://schemas.microsoft.com/office/word/2015/wordml/symex" xmlns:wpg="http://schemas.microsoft.com/office/word/2010/wordprocessingGroup" xmlns:wpi="http://schemas.microsoft.com/office/word/2010/wordprocessingInk" xmlns:wne="http://schemas.microsoft.com/office/word/2006/wordml" xmlns:wps="http://schemas.microsoft.com/office/word/2010/wordprocessingShape" mc:Ignorable="w14 w15 w16se w16cid w16 w16cex w16sdtdh w16du wp14">
+  <w:p>
+    <w:pPr>
+      <w:pStyle w:val="Footer"/>
+    </w:pPr>
+  </w:p>
+</w:ftr>
+</file>
+
+<file path=word/footer3.xml><?xml version="1.0" encoding="utf-8"?>
+<w:ftr xmlns:wpc="http://schemas.microsoft.com/office/word/2010/wordprocessingCanvas" xmlns:cx="http://schemas.microsoft.com/office/drawing/2014/chartex" xmlns:cx1="http://schemas.microsoft.com/office/drawing/2015/9/8/chartex" xmlns:cx2="http://schemas.microsoft.com/office/drawing/2015/10/21/chartex" xmlns:cx3="http://schemas.microsoft.com/office/drawing/2016/5/9/chartex" xmlns:cx4="http://schemas.microsoft.com/office/drawing/2016/5/10/chartex" xmlns:cx5="http://schemas.microsoft.com/office/drawing/2016/5/11/chartex" xmlns:cx6="http://schemas.microsoft.com/office/drawing/2016/5/12/chartex" xmlns:cx7="http://schemas.microsoft.com/office/drawing/2016/5/13/chartex" xmlns:cx8="http://schemas.microsoft.com/office/drawing/2016/5/14/chartex" xmlns:mc="http://schemas.openxmlformats.org/markup-compatibility/2006" xmlns:aink="http://schemas.microsoft.com/office/drawing/2016/ink" xmlns:am3d="http://schemas.microsoft.com/office/drawing/2017/model3d" xmlns:o="urn:schemas-microsoft-com:office:office" xmlns:oel="http://schemas.microsoft.com/office/2019/extlst" xmlns:r="http://schemas.openxmlformats.org/officeDocument/2006/relationships" xmlns:m="http://schemas.openxmlformats.org/officeDocument/2006/math" xmlns:v="urn:schemas-microsoft-com:vml" xmlns:wp14="http://schemas.microsoft.com/office/word/2010/wordprocessingDrawing" xmlns:wp="http://schemas.openxmlformats.org/drawingml/2006/wordprocessingDrawing" xmlns:w10="urn:schemas-microsoft-com:office:word" xmlns:w="http://schemas.openxmlformats.org/wordprocessingml/2006/main" xmlns:w14="http://schemas.microsoft.com/office/word/2010/wordml" xmlns:w15="http://schemas.microsoft.com/office/word/2012/wordml" xmlns:w16cex="http://schemas.microsoft.com/office/word/2018/wordml/cex" xmlns:w16cid="http://schemas.microsoft.com/office/word/2016/wordml/cid" xmlns:w16="http://schemas.microsoft.com/office/word/2018/wordml" xmlns:w16du="http://schemas.microsoft.com/office/word/2023/wordml/word16du" xmlns:w16sdtdh="http://schemas.microsoft.com/office/word/2020/wordml/sdtdatahash" xmlns:w16se="http://schemas.microsoft.com/office/word/2015/wordml/symex" xmlns:wpg="http://schemas.microsoft.com/office/word/2010/wordprocessingGroup" xmlns:wpi="http://schemas.microsoft.com/office/word/2010/wordprocessingInk" xmlns:wne="http://schemas.microsoft.com/office/word/2006/wordml" xmlns:wps="http://schemas.microsoft.com/office/word/2010/wordprocessingShape" mc:Ignorable="w14 w15 w16se w16cid w16 w16cex w16sdtdh w16du wp14">
+  <w:p>
+    <w:pPr>
+      <w:pStyle w:val="Footer"/>
+    </w:pPr>
+  </w:p>
+</w:ftr>
+</file>
+
+<file path=word/footer4.xml><?xml version="1.0" encoding="utf-8"?>
+<w:ftr xmlns:wpc="http://schemas.microsoft.com/office/word/2010/wordprocessingCanvas" xmlns:cx="http://schemas.microsoft.com/office/drawing/2014/chartex" xmlns:cx1="http://schemas.microsoft.com/office/drawing/2015/9/8/chartex" xmlns:cx2="http://schemas.microsoft.com/office/drawing/2015/10/21/chartex" xmlns:cx3="http://schemas.microsoft.com/office/drawing/2016/5/9/chartex" xmlns:cx4="http://schemas.microsoft.com/office/drawing/2016/5/10/chartex" xmlns:cx5="http://schemas.microsoft.com/office/drawing/2016/5/11/chartex" xmlns:cx6="http://schemas.microsoft.com/office/drawing/2016/5/12/chartex" xmlns:cx7="http://schemas.microsoft.com/office/drawing/2016/5/13/chartex" xmlns:cx8="http://schemas.microsoft.com/office/drawing/2016/5/14/chartex" xmlns:mc="http://schemas.openxmlformats.org/markup-compatibility/2006" xmlns:aink="http://schemas.microsoft.com/office/drawing/2016/ink" xmlns:am3d="http://schemas.microsoft.com/office/drawing/2017/model3d" xmlns:o="urn:schemas-microsoft-com:office:office" xmlns:oel="http://schemas.microsoft.com/office/2019/extlst" xmlns:r="http://schemas.openxmlformats.org/officeDocument/2006/relationships" xmlns:m="http://schemas.openxmlformats.org/officeDocument/2006/math" xmlns:v="urn:schemas-microsoft-com:vml" xmlns:wp14="http://schemas.microsoft.com/office/word/2010/wordprocessingDrawing" xmlns:wp="http://schemas.openxmlformats.org/drawingml/2006/wordprocessingDrawing" xmlns:w10="urn:schemas-microsoft-com:office:word" xmlns:w="http://schemas.openxmlformats.org/wordprocessingml/2006/main" xmlns:w14="http://schemas.microsoft.com/office/word/2010/wordml" xmlns:w15="http://schemas.microsoft.com/office/word/2012/wordml" xmlns:w16cex="http://schemas.microsoft.com/office/word/2018/wordml/cex" xmlns:w16cid="http://schemas.microsoft.com/office/word/2016/wordml/cid" xmlns:w16="http://schemas.microsoft.com/office/word/2018/wordml" xmlns:w16du="http://schemas.microsoft.com/office/word/2023/wordml/word16du" xmlns:w16sdtdh="http://schemas.microsoft.com/office/word/2020/wordml/sdtdatahash" xmlns:w16se="http://schemas.microsoft.com/office/word/2015/wordml/symex" xmlns:wpg="http://schemas.microsoft.com/office/word/2010/wordprocessingGroup" xmlns:wpi="http://schemas.microsoft.com/office/word/2010/wordprocessingInk" xmlns:wne="http://schemas.microsoft.com/office/word/2006/wordml" xmlns:wps="http://schemas.microsoft.com/office/word/2010/wordprocessingShape" mc:Ignorable="w14 w15 w16se w16cid w16 w16cex w16sdtdh w16du wp14">
   <w:tbl>
     <w:tblPr>
       <w:tblW w:w="0" w:type="auto"/>
@@ -5106,8 +5025,8 @@
 </w:ftr>
 </file>
 
-<file path=word/footer3.xml><?xml version="1.0" encoding="utf-8"?>
-<w:ftr xmlns:wpc="http://schemas.microsoft.com/office/word/2010/wordprocessingCanvas" xmlns:cx="http://schemas.microsoft.com/office/drawing/2014/chartex" xmlns:cx1="http://schemas.microsoft.com/office/drawing/2015/9/8/chartex" xmlns:cx2="http://schemas.microsoft.com/office/drawing/2015/10/21/chartex" xmlns:cx3="http://schemas.microsoft.com/office/drawing/2016/5/9/chartex" xmlns:cx4="http://schemas.microsoft.com/office/drawing/2016/5/10/chartex" xmlns:cx5="http://schemas.microsoft.com/office/drawing/2016/5/11/chartex" xmlns:cx6="http://schemas.microsoft.com/office/drawing/2016/5/12/chartex" xmlns:cx7="http://schemas.microsoft.com/office/drawing/2016/5/13/chartex" xmlns:cx8="http://schemas.microsoft.com/office/drawing/2016/5/14/chartex" xmlns:mc="http://schemas.openxmlformats.org/markup-compatibility/2006" xmlns:aink="http://schemas.microsoft.com/office/drawing/2016/ink" xmlns:am3d="http://schemas.microsoft.com/office/drawing/2017/model3d" xmlns:o="urn:schemas-microsoft-com:office:office" xmlns:oel="http://schemas.microsoft.com/office/2019/extlst" xmlns:r="http://schemas.openxmlformats.org/officeDocument/2006/relationships" xmlns:m="http://schemas.openxmlformats.org/officeDocument/2006/math" xmlns:v="urn:schemas-microsoft-com:vml" xmlns:wp14="http://schemas.microsoft.com/office/word/2010/wordprocessingDrawing" xmlns:wp="http://schemas.openxmlformats.org/drawingml/2006/wordprocessingDrawing" xmlns:w10="urn:schemas-microsoft-com:office:word" xmlns:w="http://schemas.openxmlformats.org/wordprocessingml/2006/main" xmlns:w14="http://schemas.microsoft.com/office/word/2010/wordml" xmlns:w15="http://schemas.microsoft.com/office/word/2012/wordml" xmlns:w16cex="http://schemas.microsoft.com/office/word/2018/wordml/cex" xmlns:w16cid="http://schemas.microsoft.com/office/word/2016/wordml/cid" xmlns:w16="http://schemas.microsoft.com/office/word/2018/wordml" xmlns:w16sdtdh="http://schemas.microsoft.com/office/word/2020/wordml/sdtdatahash" xmlns:w16se="http://schemas.microsoft.com/office/word/2015/wordml/symex" xmlns:wpg="http://schemas.microsoft.com/office/word/2010/wordprocessingGroup" xmlns:wpi="http://schemas.microsoft.com/office/word/2010/wordprocessingInk" xmlns:wne="http://schemas.microsoft.com/office/word/2006/wordml" xmlns:wps="http://schemas.microsoft.com/office/word/2010/wordprocessingShape" mc:Ignorable="w14 w15 w16se w16cid w16 w16cex w16sdtdh wp14">
+<file path=word/footer5.xml><?xml version="1.0" encoding="utf-8"?>
+<w:ftr xmlns:wpc="http://schemas.microsoft.com/office/word/2010/wordprocessingCanvas" xmlns:cx="http://schemas.microsoft.com/office/drawing/2014/chartex" xmlns:cx1="http://schemas.microsoft.com/office/drawing/2015/9/8/chartex" xmlns:cx2="http://schemas.microsoft.com/office/drawing/2015/10/21/chartex" xmlns:cx3="http://schemas.microsoft.com/office/drawing/2016/5/9/chartex" xmlns:cx4="http://schemas.microsoft.com/office/drawing/2016/5/10/chartex" xmlns:cx5="http://schemas.microsoft.com/office/drawing/2016/5/11/chartex" xmlns:cx6="http://schemas.microsoft.com/office/drawing/2016/5/12/chartex" xmlns:cx7="http://schemas.microsoft.com/office/drawing/2016/5/13/chartex" xmlns:cx8="http://schemas.microsoft.com/office/drawing/2016/5/14/chartex" xmlns:mc="http://schemas.openxmlformats.org/markup-compatibility/2006" xmlns:aink="http://schemas.microsoft.com/office/drawing/2016/ink" xmlns:am3d="http://schemas.microsoft.com/office/drawing/2017/model3d" xmlns:o="urn:schemas-microsoft-com:office:office" xmlns:oel="http://schemas.microsoft.com/office/2019/extlst" xmlns:r="http://schemas.openxmlformats.org/officeDocument/2006/relationships" xmlns:m="http://schemas.openxmlformats.org/officeDocument/2006/math" xmlns:v="urn:schemas-microsoft-com:vml" xmlns:wp14="http://schemas.microsoft.com/office/word/2010/wordprocessingDrawing" xmlns:wp="http://schemas.openxmlformats.org/drawingml/2006/wordprocessingDrawing" xmlns:w10="urn:schemas-microsoft-com:office:word" xmlns:w="http://schemas.openxmlformats.org/wordprocessingml/2006/main" xmlns:w14="http://schemas.microsoft.com/office/word/2010/wordml" xmlns:w15="http://schemas.microsoft.com/office/word/2012/wordml" xmlns:w16cex="http://schemas.microsoft.com/office/word/2018/wordml/cex" xmlns:w16cid="http://schemas.microsoft.com/office/word/2016/wordml/cid" xmlns:w16="http://schemas.microsoft.com/office/word/2018/wordml" xmlns:w16du="http://schemas.microsoft.com/office/word/2023/wordml/word16du" xmlns:w16sdtdh="http://schemas.microsoft.com/office/word/2020/wordml/sdtdatahash" xmlns:w16se="http://schemas.microsoft.com/office/word/2015/wordml/symex" xmlns:wpg="http://schemas.microsoft.com/office/word/2010/wordprocessingGroup" xmlns:wpi="http://schemas.microsoft.com/office/word/2010/wordprocessingInk" xmlns:wne="http://schemas.microsoft.com/office/word/2006/wordml" xmlns:wps="http://schemas.microsoft.com/office/word/2010/wordprocessingShape" mc:Ignorable="w14 w15 w16se w16cid w16 w16cex w16sdtdh w16du wp14">
   <w:p>
     <w:pPr>
       <w:pStyle w:val="Footer"/>
@@ -5117,7 +5036,7 @@
 </file>
 
 <file path=word/footnotes.xml><?xml version="1.0" encoding="utf-8"?>
-<w:footnotes xmlns:wpc="http://schemas.microsoft.com/office/word/2010/wordprocessingCanvas" xmlns:cx="http://schemas.microsoft.com/office/drawing/2014/chartex" xmlns:cx1="http://schemas.microsoft.com/office/drawing/2015/9/8/chartex" xmlns:cx2="http://schemas.microsoft.com/office/drawing/2015/10/21/chartex" xmlns:cx3="http://schemas.microsoft.com/office/drawing/2016/5/9/chartex" xmlns:cx4="http://schemas.microsoft.com/office/drawing/2016/5/10/chartex" xmlns:cx5="http://schemas.microsoft.com/office/drawing/2016/5/11/chartex" xmlns:cx6="http://schemas.microsoft.com/office/drawing/2016/5/12/chartex" xmlns:cx7="http://schemas.microsoft.com/office/drawing/2016/5/13/chartex" xmlns:cx8="http://schemas.microsoft.com/office/drawing/2016/5/14/chartex" xmlns:mc="http://schemas.openxmlformats.org/markup-compatibility/2006" xmlns:aink="http://schemas.microsoft.com/office/drawing/2016/ink" xmlns:am3d="http://schemas.microsoft.com/office/drawing/2017/model3d" xmlns:o="urn:schemas-microsoft-com:office:office" xmlns:oel="http://schemas.microsoft.com/office/2019/extlst" xmlns:r="http://schemas.openxmlformats.org/officeDocument/2006/relationships" xmlns:m="http://schemas.openxmlformats.org/officeDocument/2006/math" xmlns:v="urn:schemas-microsoft-com:vml" xmlns:wp14="http://schemas.microsoft.com/office/word/2010/wordprocessingDrawing" xmlns:wp="http://schemas.openxmlformats.org/drawingml/2006/wordprocessingDrawing" xmlns:w10="urn:schemas-microsoft-com:office:word" xmlns:w="http://schemas.openxmlformats.org/wordprocessingml/2006/main" xmlns:w14="http://schemas.microsoft.com/office/word/2010/wordml" xmlns:w15="http://schemas.microsoft.com/office/word/2012/wordml" xmlns:w16cex="http://schemas.microsoft.com/office/word/2018/wordml/cex" xmlns:w16cid="http://schemas.microsoft.com/office/word/2016/wordml/cid" xmlns:w16="http://schemas.microsoft.com/office/word/2018/wordml" xmlns:w16sdtdh="http://schemas.microsoft.com/office/word/2020/wordml/sdtdatahash" xmlns:w16se="http://schemas.microsoft.com/office/word/2015/wordml/symex" xmlns:wpg="http://schemas.microsoft.com/office/word/2010/wordprocessingGroup" xmlns:wpi="http://schemas.microsoft.com/office/word/2010/wordprocessingInk" xmlns:wne="http://schemas.microsoft.com/office/word/2006/wordml" xmlns:wps="http://schemas.microsoft.com/office/word/2010/wordprocessingShape" mc:Ignorable="w14 w15 w16se w16cid w16 w16cex w16sdtdh wp14">
+<w:footnotes xmlns:wpc="http://schemas.microsoft.com/office/word/2010/wordprocessingCanvas" xmlns:cx="http://schemas.microsoft.com/office/drawing/2014/chartex" xmlns:cx1="http://schemas.microsoft.com/office/drawing/2015/9/8/chartex" xmlns:cx2="http://schemas.microsoft.com/office/drawing/2015/10/21/chartex" xmlns:cx3="http://schemas.microsoft.com/office/drawing/2016/5/9/chartex" xmlns:cx4="http://schemas.microsoft.com/office/drawing/2016/5/10/chartex" xmlns:cx5="http://schemas.microsoft.com/office/drawing/2016/5/11/chartex" xmlns:cx6="http://schemas.microsoft.com/office/drawing/2016/5/12/chartex" xmlns:cx7="http://schemas.microsoft.com/office/drawing/2016/5/13/chartex" xmlns:cx8="http://schemas.microsoft.com/office/drawing/2016/5/14/chartex" xmlns:mc="http://schemas.openxmlformats.org/markup-compatibility/2006" xmlns:aink="http://schemas.microsoft.com/office/drawing/2016/ink" xmlns:am3d="http://schemas.microsoft.com/office/drawing/2017/model3d" xmlns:o="urn:schemas-microsoft-com:office:office" xmlns:oel="http://schemas.microsoft.com/office/2019/extlst" xmlns:r="http://schemas.openxmlformats.org/officeDocument/2006/relationships" xmlns:m="http://schemas.openxmlformats.org/officeDocument/2006/math" xmlns:v="urn:schemas-microsoft-com:vml" xmlns:wp14="http://schemas.microsoft.com/office/word/2010/wordprocessingDrawing" xmlns:wp="http://schemas.openxmlformats.org/drawingml/2006/wordprocessingDrawing" xmlns:w10="urn:schemas-microsoft-com:office:word" xmlns:w="http://schemas.openxmlformats.org/wordprocessingml/2006/main" xmlns:w14="http://schemas.microsoft.com/office/word/2010/wordml" xmlns:w15="http://schemas.microsoft.com/office/word/2012/wordml" xmlns:w16cex="http://schemas.microsoft.com/office/word/2018/wordml/cex" xmlns:w16cid="http://schemas.microsoft.com/office/word/2016/wordml/cid" xmlns:w16="http://schemas.microsoft.com/office/word/2018/wordml" xmlns:w16du="http://schemas.microsoft.com/office/word/2023/wordml/word16du" xmlns:w16sdtdh="http://schemas.microsoft.com/office/word/2020/wordml/sdtdatahash" xmlns:w16se="http://schemas.microsoft.com/office/word/2015/wordml/symex" xmlns:wpg="http://schemas.microsoft.com/office/word/2010/wordprocessingGroup" xmlns:wpi="http://schemas.microsoft.com/office/word/2010/wordprocessingInk" xmlns:wne="http://schemas.microsoft.com/office/word/2006/wordml" xmlns:wps="http://schemas.microsoft.com/office/word/2010/wordprocessingShape" mc:Ignorable="w14 w15 w16se w16cid w16 w16cex w16sdtdh w16du wp14">
   <w:footnote w:type="separator" w:id="-1">
     <w:p>
       <w:pPr>
@@ -5142,7 +5061,17 @@
 </file>
 
 <file path=word/header1.xml><?xml version="1.0" encoding="utf-8"?>
-<w:hdr xmlns:wpc="http://schemas.microsoft.com/office/word/2010/wordprocessingCanvas" xmlns:cx="http://schemas.microsoft.com/office/drawing/2014/chartex" xmlns:cx1="http://schemas.microsoft.com/office/drawing/2015/9/8/chartex" xmlns:cx2="http://schemas.microsoft.com/office/drawing/2015/10/21/chartex" xmlns:cx3="http://schemas.microsoft.com/office/drawing/2016/5/9/chartex" xmlns:cx4="http://schemas.microsoft.com/office/drawing/2016/5/10/chartex" xmlns:cx5="http://schemas.microsoft.com/office/drawing/2016/5/11/chartex" xmlns:cx6="http://schemas.microsoft.com/office/drawing/2016/5/12/chartex" xmlns:cx7="http://schemas.microsoft.com/office/drawing/2016/5/13/chartex" xmlns:cx8="http://schemas.microsoft.com/office/drawing/2016/5/14/chartex" xmlns:mc="http://schemas.openxmlformats.org/markup-compatibility/2006" xmlns:aink="http://schemas.microsoft.com/office/drawing/2016/ink" xmlns:am3d="http://schemas.microsoft.com/office/drawing/2017/model3d" xmlns:o="urn:schemas-microsoft-com:office:office" xmlns:oel="http://schemas.microsoft.com/office/2019/extlst" xmlns:r="http://schemas.openxmlformats.org/officeDocument/2006/relationships" xmlns:m="http://schemas.openxmlformats.org/officeDocument/2006/math" xmlns:v="urn:schemas-microsoft-com:vml" xmlns:wp14="http://schemas.microsoft.com/office/word/2010/wordprocessingDrawing" xmlns:wp="http://schemas.openxmlformats.org/drawingml/2006/wordprocessingDrawing" xmlns:w10="urn:schemas-microsoft-com:office:word" xmlns:w="http://schemas.openxmlformats.org/wordprocessingml/2006/main" xmlns:w14="http://schemas.microsoft.com/office/word/2010/wordml" xmlns:w15="http://schemas.microsoft.com/office/word/2012/wordml" xmlns:w16cex="http://schemas.microsoft.com/office/word/2018/wordml/cex" xmlns:w16cid="http://schemas.microsoft.com/office/word/2016/wordml/cid" xmlns:w16="http://schemas.microsoft.com/office/word/2018/wordml" xmlns:w16sdtdh="http://schemas.microsoft.com/office/word/2020/wordml/sdtdatahash" xmlns:w16se="http://schemas.microsoft.com/office/word/2015/wordml/symex" xmlns:wpg="http://schemas.microsoft.com/office/word/2010/wordprocessingGroup" xmlns:wpi="http://schemas.microsoft.com/office/word/2010/wordprocessingInk" xmlns:wne="http://schemas.microsoft.com/office/word/2006/wordml" xmlns:wps="http://schemas.microsoft.com/office/word/2010/wordprocessingShape" mc:Ignorable="w14 w15 w16se w16cid w16 w16cex w16sdtdh wp14">
+<w:hdr xmlns:wpc="http://schemas.microsoft.com/office/word/2010/wordprocessingCanvas" xmlns:cx="http://schemas.microsoft.com/office/drawing/2014/chartex" xmlns:cx1="http://schemas.microsoft.com/office/drawing/2015/9/8/chartex" xmlns:cx2="http://schemas.microsoft.com/office/drawing/2015/10/21/chartex" xmlns:cx3="http://schemas.microsoft.com/office/drawing/2016/5/9/chartex" xmlns:cx4="http://schemas.microsoft.com/office/drawing/2016/5/10/chartex" xmlns:cx5="http://schemas.microsoft.com/office/drawing/2016/5/11/chartex" xmlns:cx6="http://schemas.microsoft.com/office/drawing/2016/5/12/chartex" xmlns:cx7="http://schemas.microsoft.com/office/drawing/2016/5/13/chartex" xmlns:cx8="http://schemas.microsoft.com/office/drawing/2016/5/14/chartex" xmlns:mc="http://schemas.openxmlformats.org/markup-compatibility/2006" xmlns:aink="http://schemas.microsoft.com/office/drawing/2016/ink" xmlns:am3d="http://schemas.microsoft.com/office/drawing/2017/model3d" xmlns:o="urn:schemas-microsoft-com:office:office" xmlns:oel="http://schemas.microsoft.com/office/2019/extlst" xmlns:r="http://schemas.openxmlformats.org/officeDocument/2006/relationships" xmlns:m="http://schemas.openxmlformats.org/officeDocument/2006/math" xmlns:v="urn:schemas-microsoft-com:vml" xmlns:wp14="http://schemas.microsoft.com/office/word/2010/wordprocessingDrawing" xmlns:wp="http://schemas.openxmlformats.org/drawingml/2006/wordprocessingDrawing" xmlns:w10="urn:schemas-microsoft-com:office:word" xmlns:w="http://schemas.openxmlformats.org/wordprocessingml/2006/main" xmlns:w14="http://schemas.microsoft.com/office/word/2010/wordml" xmlns:w15="http://schemas.microsoft.com/office/word/2012/wordml" xmlns:w16cex="http://schemas.microsoft.com/office/word/2018/wordml/cex" xmlns:w16cid="http://schemas.microsoft.com/office/word/2016/wordml/cid" xmlns:w16="http://schemas.microsoft.com/office/word/2018/wordml" xmlns:w16du="http://schemas.microsoft.com/office/word/2023/wordml/word16du" xmlns:w16sdtdh="http://schemas.microsoft.com/office/word/2020/wordml/sdtdatahash" xmlns:w16se="http://schemas.microsoft.com/office/word/2015/wordml/symex" xmlns:wpg="http://schemas.microsoft.com/office/word/2010/wordprocessingGroup" xmlns:wpi="http://schemas.microsoft.com/office/word/2010/wordprocessingInk" xmlns:wne="http://schemas.microsoft.com/office/word/2006/wordml" xmlns:wps="http://schemas.microsoft.com/office/word/2010/wordprocessingShape" mc:Ignorable="w14 w15 w16se w16cid w16 w16cex w16sdtdh w16du wp14">
+  <w:p>
+    <w:pPr>
+      <w:pStyle w:val="Header"/>
+    </w:pPr>
+  </w:p>
+</w:hdr>
+</file>
+
+<file path=word/header2.xml><?xml version="1.0" encoding="utf-8"?>
+<w:hdr xmlns:wpc="http://schemas.microsoft.com/office/word/2010/wordprocessingCanvas" xmlns:cx="http://schemas.microsoft.com/office/drawing/2014/chartex" xmlns:cx1="http://schemas.microsoft.com/office/drawing/2015/9/8/chartex" xmlns:cx2="http://schemas.microsoft.com/office/drawing/2015/10/21/chartex" xmlns:cx3="http://schemas.microsoft.com/office/drawing/2016/5/9/chartex" xmlns:cx4="http://schemas.microsoft.com/office/drawing/2016/5/10/chartex" xmlns:cx5="http://schemas.microsoft.com/office/drawing/2016/5/11/chartex" xmlns:cx6="http://schemas.microsoft.com/office/drawing/2016/5/12/chartex" xmlns:cx7="http://schemas.microsoft.com/office/drawing/2016/5/13/chartex" xmlns:cx8="http://schemas.microsoft.com/office/drawing/2016/5/14/chartex" xmlns:mc="http://schemas.openxmlformats.org/markup-compatibility/2006" xmlns:aink="http://schemas.microsoft.com/office/drawing/2016/ink" xmlns:am3d="http://schemas.microsoft.com/office/drawing/2017/model3d" xmlns:o="urn:schemas-microsoft-com:office:office" xmlns:oel="http://schemas.microsoft.com/office/2019/extlst" xmlns:r="http://schemas.openxmlformats.org/officeDocument/2006/relationships" xmlns:m="http://schemas.openxmlformats.org/officeDocument/2006/math" xmlns:v="urn:schemas-microsoft-com:vml" xmlns:wp14="http://schemas.microsoft.com/office/word/2010/wordprocessingDrawing" xmlns:wp="http://schemas.openxmlformats.org/drawingml/2006/wordprocessingDrawing" xmlns:w10="urn:schemas-microsoft-com:office:word" xmlns:w="http://schemas.openxmlformats.org/wordprocessingml/2006/main" xmlns:w14="http://schemas.microsoft.com/office/word/2010/wordml" xmlns:w15="http://schemas.microsoft.com/office/word/2012/wordml" xmlns:w16cex="http://schemas.microsoft.com/office/word/2018/wordml/cex" xmlns:w16cid="http://schemas.microsoft.com/office/word/2016/wordml/cid" xmlns:w16="http://schemas.microsoft.com/office/word/2018/wordml" xmlns:w16du="http://schemas.microsoft.com/office/word/2023/wordml/word16du" xmlns:w16sdtdh="http://schemas.microsoft.com/office/word/2020/wordml/sdtdatahash" xmlns:w16se="http://schemas.microsoft.com/office/word/2015/wordml/symex" xmlns:wpg="http://schemas.microsoft.com/office/word/2010/wordprocessingGroup" xmlns:wpi="http://schemas.microsoft.com/office/word/2010/wordprocessingInk" xmlns:wne="http://schemas.microsoft.com/office/word/2006/wordml" xmlns:wps="http://schemas.microsoft.com/office/word/2010/wordprocessingShape" mc:Ignorable="w14 w15 w16se w16cid w16 w16cex w16sdtdh w16du wp14">
   <w:p>
     <w:pPr>
       <w:rPr>
@@ -5202,7 +5131,23 @@
         <w:b/>
         <w:sz w:val="36"/>
       </w:rPr>
-      <w:t>&lt;Company Name&gt;</w:t>
+      <w:t>&lt;Company</w:t>
+    </w:r>
+    <w:r>
+      <w:rPr>
+        <w:rFonts w:ascii="Arial" w:hAnsi="Arial"/>
+        <w:b/>
+        <w:sz w:val="36"/>
+      </w:rPr>
+      <w:t xml:space="preserve"> </w:t>
+    </w:r>
+    <w:r>
+      <w:rPr>
+        <w:rFonts w:ascii="Arial" w:hAnsi="Arial"/>
+        <w:b/>
+        <w:sz w:val="36"/>
+      </w:rPr>
+      <w:t>Name&gt;</w:t>
     </w:r>
     <w:r>
       <w:rPr>
@@ -5232,8 +5177,18 @@
 </w:hdr>
 </file>
 
-<file path=word/header2.xml><?xml version="1.0" encoding="utf-8"?>
-<w:hdr xmlns:wpc="http://schemas.microsoft.com/office/word/2010/wordprocessingCanvas" xmlns:cx="http://schemas.microsoft.com/office/drawing/2014/chartex" xmlns:cx1="http://schemas.microsoft.com/office/drawing/2015/9/8/chartex" xmlns:cx2="http://schemas.microsoft.com/office/drawing/2015/10/21/chartex" xmlns:cx3="http://schemas.microsoft.com/office/drawing/2016/5/9/chartex" xmlns:cx4="http://schemas.microsoft.com/office/drawing/2016/5/10/chartex" xmlns:cx5="http://schemas.microsoft.com/office/drawing/2016/5/11/chartex" xmlns:cx6="http://schemas.microsoft.com/office/drawing/2016/5/12/chartex" xmlns:cx7="http://schemas.microsoft.com/office/drawing/2016/5/13/chartex" xmlns:cx8="http://schemas.microsoft.com/office/drawing/2016/5/14/chartex" xmlns:mc="http://schemas.openxmlformats.org/markup-compatibility/2006" xmlns:aink="http://schemas.microsoft.com/office/drawing/2016/ink" xmlns:am3d="http://schemas.microsoft.com/office/drawing/2017/model3d" xmlns:o="urn:schemas-microsoft-com:office:office" xmlns:oel="http://schemas.microsoft.com/office/2019/extlst" xmlns:r="http://schemas.openxmlformats.org/officeDocument/2006/relationships" xmlns:m="http://schemas.openxmlformats.org/officeDocument/2006/math" xmlns:v="urn:schemas-microsoft-com:vml" xmlns:wp14="http://schemas.microsoft.com/office/word/2010/wordprocessingDrawing" xmlns:wp="http://schemas.openxmlformats.org/drawingml/2006/wordprocessingDrawing" xmlns:w10="urn:schemas-microsoft-com:office:word" xmlns:w="http://schemas.openxmlformats.org/wordprocessingml/2006/main" xmlns:w14="http://schemas.microsoft.com/office/word/2010/wordml" xmlns:w15="http://schemas.microsoft.com/office/word/2012/wordml" xmlns:w16cex="http://schemas.microsoft.com/office/word/2018/wordml/cex" xmlns:w16cid="http://schemas.microsoft.com/office/word/2016/wordml/cid" xmlns:w16="http://schemas.microsoft.com/office/word/2018/wordml" xmlns:w16sdtdh="http://schemas.microsoft.com/office/word/2020/wordml/sdtdatahash" xmlns:w16se="http://schemas.microsoft.com/office/word/2015/wordml/symex" xmlns:wpg="http://schemas.microsoft.com/office/word/2010/wordprocessingGroup" xmlns:wpi="http://schemas.microsoft.com/office/word/2010/wordprocessingInk" xmlns:wne="http://schemas.microsoft.com/office/word/2006/wordml" xmlns:wps="http://schemas.microsoft.com/office/word/2010/wordprocessingShape" mc:Ignorable="w14 w15 w16se w16cid w16 w16cex w16sdtdh wp14">
+<file path=word/header3.xml><?xml version="1.0" encoding="utf-8"?>
+<w:hdr xmlns:wpc="http://schemas.microsoft.com/office/word/2010/wordprocessingCanvas" xmlns:cx="http://schemas.microsoft.com/office/drawing/2014/chartex" xmlns:cx1="http://schemas.microsoft.com/office/drawing/2015/9/8/chartex" xmlns:cx2="http://schemas.microsoft.com/office/drawing/2015/10/21/chartex" xmlns:cx3="http://schemas.microsoft.com/office/drawing/2016/5/9/chartex" xmlns:cx4="http://schemas.microsoft.com/office/drawing/2016/5/10/chartex" xmlns:cx5="http://schemas.microsoft.com/office/drawing/2016/5/11/chartex" xmlns:cx6="http://schemas.microsoft.com/office/drawing/2016/5/12/chartex" xmlns:cx7="http://schemas.microsoft.com/office/drawing/2016/5/13/chartex" xmlns:cx8="http://schemas.microsoft.com/office/drawing/2016/5/14/chartex" xmlns:mc="http://schemas.openxmlformats.org/markup-compatibility/2006" xmlns:aink="http://schemas.microsoft.com/office/drawing/2016/ink" xmlns:am3d="http://schemas.microsoft.com/office/drawing/2017/model3d" xmlns:o="urn:schemas-microsoft-com:office:office" xmlns:oel="http://schemas.microsoft.com/office/2019/extlst" xmlns:r="http://schemas.openxmlformats.org/officeDocument/2006/relationships" xmlns:m="http://schemas.openxmlformats.org/officeDocument/2006/math" xmlns:v="urn:schemas-microsoft-com:vml" xmlns:wp14="http://schemas.microsoft.com/office/word/2010/wordprocessingDrawing" xmlns:wp="http://schemas.openxmlformats.org/drawingml/2006/wordprocessingDrawing" xmlns:w10="urn:schemas-microsoft-com:office:word" xmlns:w="http://schemas.openxmlformats.org/wordprocessingml/2006/main" xmlns:w14="http://schemas.microsoft.com/office/word/2010/wordml" xmlns:w15="http://schemas.microsoft.com/office/word/2012/wordml" xmlns:w16cex="http://schemas.microsoft.com/office/word/2018/wordml/cex" xmlns:w16cid="http://schemas.microsoft.com/office/word/2016/wordml/cid" xmlns:w16="http://schemas.microsoft.com/office/word/2018/wordml" xmlns:w16du="http://schemas.microsoft.com/office/word/2023/wordml/word16du" xmlns:w16sdtdh="http://schemas.microsoft.com/office/word/2020/wordml/sdtdatahash" xmlns:w16se="http://schemas.microsoft.com/office/word/2015/wordml/symex" xmlns:wpg="http://schemas.microsoft.com/office/word/2010/wordprocessingGroup" xmlns:wpi="http://schemas.microsoft.com/office/word/2010/wordprocessingInk" xmlns:wne="http://schemas.microsoft.com/office/word/2006/wordml" xmlns:wps="http://schemas.microsoft.com/office/word/2010/wordprocessingShape" mc:Ignorable="w14 w15 w16se w16cid w16 w16cex w16sdtdh w16du wp14">
+  <w:p>
+    <w:pPr>
+      <w:pStyle w:val="Header"/>
+    </w:pPr>
+  </w:p>
+</w:hdr>
+</file>
+
+<file path=word/header4.xml><?xml version="1.0" encoding="utf-8"?>
+<w:hdr xmlns:wpc="http://schemas.microsoft.com/office/word/2010/wordprocessingCanvas" xmlns:cx="http://schemas.microsoft.com/office/drawing/2014/chartex" xmlns:cx1="http://schemas.microsoft.com/office/drawing/2015/9/8/chartex" xmlns:cx2="http://schemas.microsoft.com/office/drawing/2015/10/21/chartex" xmlns:cx3="http://schemas.microsoft.com/office/drawing/2016/5/9/chartex" xmlns:cx4="http://schemas.microsoft.com/office/drawing/2016/5/10/chartex" xmlns:cx5="http://schemas.microsoft.com/office/drawing/2016/5/11/chartex" xmlns:cx6="http://schemas.microsoft.com/office/drawing/2016/5/12/chartex" xmlns:cx7="http://schemas.microsoft.com/office/drawing/2016/5/13/chartex" xmlns:cx8="http://schemas.microsoft.com/office/drawing/2016/5/14/chartex" xmlns:mc="http://schemas.openxmlformats.org/markup-compatibility/2006" xmlns:aink="http://schemas.microsoft.com/office/drawing/2016/ink" xmlns:am3d="http://schemas.microsoft.com/office/drawing/2017/model3d" xmlns:o="urn:schemas-microsoft-com:office:office" xmlns:oel="http://schemas.microsoft.com/office/2019/extlst" xmlns:r="http://schemas.openxmlformats.org/officeDocument/2006/relationships" xmlns:m="http://schemas.openxmlformats.org/officeDocument/2006/math" xmlns:v="urn:schemas-microsoft-com:vml" xmlns:wp14="http://schemas.microsoft.com/office/word/2010/wordprocessingDrawing" xmlns:wp="http://schemas.openxmlformats.org/drawingml/2006/wordprocessingDrawing" xmlns:w10="urn:schemas-microsoft-com:office:word" xmlns:w="http://schemas.openxmlformats.org/wordprocessingml/2006/main" xmlns:w14="http://schemas.microsoft.com/office/word/2010/wordml" xmlns:w15="http://schemas.microsoft.com/office/word/2012/wordml" xmlns:w16cex="http://schemas.microsoft.com/office/word/2018/wordml/cex" xmlns:w16cid="http://schemas.microsoft.com/office/word/2016/wordml/cid" xmlns:w16="http://schemas.microsoft.com/office/word/2018/wordml" xmlns:w16du="http://schemas.microsoft.com/office/word/2023/wordml/word16du" xmlns:w16sdtdh="http://schemas.microsoft.com/office/word/2020/wordml/sdtdatahash" xmlns:w16se="http://schemas.microsoft.com/office/word/2015/wordml/symex" xmlns:wpg="http://schemas.microsoft.com/office/word/2010/wordprocessingGroup" xmlns:wpi="http://schemas.microsoft.com/office/word/2010/wordprocessingInk" xmlns:wne="http://schemas.microsoft.com/office/word/2006/wordml" xmlns:wps="http://schemas.microsoft.com/office/word/2010/wordprocessingShape" mc:Ignorable="w14 w15 w16se w16cid w16 w16cex w16sdtdh w16du wp14">
   <w:tbl>
     <w:tblPr>
       <w:tblW w:w="0" w:type="auto"/>
@@ -5329,8 +5284,8 @@
 </w:hdr>
 </file>
 
-<file path=word/header3.xml><?xml version="1.0" encoding="utf-8"?>
-<w:hdr xmlns:wpc="http://schemas.microsoft.com/office/word/2010/wordprocessingCanvas" xmlns:cx="http://schemas.microsoft.com/office/drawing/2014/chartex" xmlns:cx1="http://schemas.microsoft.com/office/drawing/2015/9/8/chartex" xmlns:cx2="http://schemas.microsoft.com/office/drawing/2015/10/21/chartex" xmlns:cx3="http://schemas.microsoft.com/office/drawing/2016/5/9/chartex" xmlns:cx4="http://schemas.microsoft.com/office/drawing/2016/5/10/chartex" xmlns:cx5="http://schemas.microsoft.com/office/drawing/2016/5/11/chartex" xmlns:cx6="http://schemas.microsoft.com/office/drawing/2016/5/12/chartex" xmlns:cx7="http://schemas.microsoft.com/office/drawing/2016/5/13/chartex" xmlns:cx8="http://schemas.microsoft.com/office/drawing/2016/5/14/chartex" xmlns:mc="http://schemas.openxmlformats.org/markup-compatibility/2006" xmlns:aink="http://schemas.microsoft.com/office/drawing/2016/ink" xmlns:am3d="http://schemas.microsoft.com/office/drawing/2017/model3d" xmlns:o="urn:schemas-microsoft-com:office:office" xmlns:oel="http://schemas.microsoft.com/office/2019/extlst" xmlns:r="http://schemas.openxmlformats.org/officeDocument/2006/relationships" xmlns:m="http://schemas.openxmlformats.org/officeDocument/2006/math" xmlns:v="urn:schemas-microsoft-com:vml" xmlns:wp14="http://schemas.microsoft.com/office/word/2010/wordprocessingDrawing" xmlns:wp="http://schemas.openxmlformats.org/drawingml/2006/wordprocessingDrawing" xmlns:w10="urn:schemas-microsoft-com:office:word" xmlns:w="http://schemas.openxmlformats.org/wordprocessingml/2006/main" xmlns:w14="http://schemas.microsoft.com/office/word/2010/wordml" xmlns:w15="http://schemas.microsoft.com/office/word/2012/wordml" xmlns:w16cex="http://schemas.microsoft.com/office/word/2018/wordml/cex" xmlns:w16cid="http://schemas.microsoft.com/office/word/2016/wordml/cid" xmlns:w16="http://schemas.microsoft.com/office/word/2018/wordml" xmlns:w16sdtdh="http://schemas.microsoft.com/office/word/2020/wordml/sdtdatahash" xmlns:w16se="http://schemas.microsoft.com/office/word/2015/wordml/symex" xmlns:wpg="http://schemas.microsoft.com/office/word/2010/wordprocessingGroup" xmlns:wpi="http://schemas.microsoft.com/office/word/2010/wordprocessingInk" xmlns:wne="http://schemas.microsoft.com/office/word/2006/wordml" xmlns:wps="http://schemas.microsoft.com/office/word/2010/wordprocessingShape" mc:Ignorable="w14 w15 w16se w16cid w16 w16cex w16sdtdh wp14">
+<file path=word/header5.xml><?xml version="1.0" encoding="utf-8"?>
+<w:hdr xmlns:wpc="http://schemas.microsoft.com/office/word/2010/wordprocessingCanvas" xmlns:cx="http://schemas.microsoft.com/office/drawing/2014/chartex" xmlns:cx1="http://schemas.microsoft.com/office/drawing/2015/9/8/chartex" xmlns:cx2="http://schemas.microsoft.com/office/drawing/2015/10/21/chartex" xmlns:cx3="http://schemas.microsoft.com/office/drawing/2016/5/9/chartex" xmlns:cx4="http://schemas.microsoft.com/office/drawing/2016/5/10/chartex" xmlns:cx5="http://schemas.microsoft.com/office/drawing/2016/5/11/chartex" xmlns:cx6="http://schemas.microsoft.com/office/drawing/2016/5/12/chartex" xmlns:cx7="http://schemas.microsoft.com/office/drawing/2016/5/13/chartex" xmlns:cx8="http://schemas.microsoft.com/office/drawing/2016/5/14/chartex" xmlns:mc="http://schemas.openxmlformats.org/markup-compatibility/2006" xmlns:aink="http://schemas.microsoft.com/office/drawing/2016/ink" xmlns:am3d="http://schemas.microsoft.com/office/drawing/2017/model3d" xmlns:o="urn:schemas-microsoft-com:office:office" xmlns:oel="http://schemas.microsoft.com/office/2019/extlst" xmlns:r="http://schemas.openxmlformats.org/officeDocument/2006/relationships" xmlns:m="http://schemas.openxmlformats.org/officeDocument/2006/math" xmlns:v="urn:schemas-microsoft-com:vml" xmlns:wp14="http://schemas.microsoft.com/office/word/2010/wordprocessingDrawing" xmlns:wp="http://schemas.openxmlformats.org/drawingml/2006/wordprocessingDrawing" xmlns:w10="urn:schemas-microsoft-com:office:word" xmlns:w="http://schemas.openxmlformats.org/wordprocessingml/2006/main" xmlns:w14="http://schemas.microsoft.com/office/word/2010/wordml" xmlns:w15="http://schemas.microsoft.com/office/word/2012/wordml" xmlns:w16cex="http://schemas.microsoft.com/office/word/2018/wordml/cex" xmlns:w16cid="http://schemas.microsoft.com/office/word/2016/wordml/cid" xmlns:w16="http://schemas.microsoft.com/office/word/2018/wordml" xmlns:w16du="http://schemas.microsoft.com/office/word/2023/wordml/word16du" xmlns:w16sdtdh="http://schemas.microsoft.com/office/word/2020/wordml/sdtdatahash" xmlns:w16se="http://schemas.microsoft.com/office/word/2015/wordml/symex" xmlns:wpg="http://schemas.microsoft.com/office/word/2010/wordprocessingGroup" xmlns:wpi="http://schemas.microsoft.com/office/word/2010/wordprocessingInk" xmlns:wne="http://schemas.microsoft.com/office/word/2006/wordml" xmlns:wps="http://schemas.microsoft.com/office/word/2010/wordprocessingShape" mc:Ignorable="w14 w15 w16se w16cid w16 w16cex w16sdtdh w16du wp14">
   <w:p>
     <w:pPr>
       <w:pStyle w:val="Header"/>
@@ -5340,7 +5295,7 @@
 </file>
 
 <file path=word/numbering.xml><?xml version="1.0" encoding="utf-8"?>
-<w:numbering xmlns:wpc="http://schemas.microsoft.com/office/word/2010/wordprocessingCanvas" xmlns:cx="http://schemas.microsoft.com/office/drawing/2014/chartex" xmlns:cx1="http://schemas.microsoft.com/office/drawing/2015/9/8/chartex" xmlns:cx2="http://schemas.microsoft.com/office/drawing/2015/10/21/chartex" xmlns:cx3="http://schemas.microsoft.com/office/drawing/2016/5/9/chartex" xmlns:cx4="http://schemas.microsoft.com/office/drawing/2016/5/10/chartex" xmlns:cx5="http://schemas.microsoft.com/office/drawing/2016/5/11/chartex" xmlns:cx6="http://schemas.microsoft.com/office/drawing/2016/5/12/chartex" xmlns:cx7="http://schemas.microsoft.com/office/drawing/2016/5/13/chartex" xmlns:cx8="http://schemas.microsoft.com/office/drawing/2016/5/14/chartex" xmlns:mc="http://schemas.openxmlformats.org/markup-compatibility/2006" xmlns:aink="http://schemas.microsoft.com/office/drawing/2016/ink" xmlns:am3d="http://schemas.microsoft.com/office/drawing/2017/model3d" xmlns:o="urn:schemas-microsoft-com:office:office" xmlns:oel="http://schemas.microsoft.com/office/2019/extlst" xmlns:r="http://schemas.openxmlformats.org/officeDocument/2006/relationships" xmlns:m="http://schemas.openxmlformats.org/officeDocument/2006/math" xmlns:v="urn:schemas-microsoft-com:vml" xmlns:wp14="http://schemas.microsoft.com/office/word/2010/wordprocessingDrawing" xmlns:wp="http://schemas.openxmlformats.org/drawingml/2006/wordprocessingDrawing" xmlns:w10="urn:schemas-microsoft-com:office:word" xmlns:w="http://schemas.openxmlformats.org/wordprocessingml/2006/main" xmlns:w14="http://schemas.microsoft.com/office/word/2010/wordml" xmlns:w15="http://schemas.microsoft.com/office/word/2012/wordml" xmlns:w16cex="http://schemas.microsoft.com/office/word/2018/wordml/cex" xmlns:w16cid="http://schemas.microsoft.com/office/word/2016/wordml/cid" xmlns:w16="http://schemas.microsoft.com/office/word/2018/wordml" xmlns:w16sdtdh="http://schemas.microsoft.com/office/word/2020/wordml/sdtdatahash" xmlns:w16se="http://schemas.microsoft.com/office/word/2015/wordml/symex" xmlns:wpg="http://schemas.microsoft.com/office/word/2010/wordprocessingGroup" xmlns:wpi="http://schemas.microsoft.com/office/word/2010/wordprocessingInk" xmlns:wne="http://schemas.microsoft.com/office/word/2006/wordml" xmlns:wps="http://schemas.microsoft.com/office/word/2010/wordprocessingShape" mc:Ignorable="w14 w15 w16se w16cid w16 w16cex w16sdtdh wp14">
+<w:numbering xmlns:wpc="http://schemas.microsoft.com/office/word/2010/wordprocessingCanvas" xmlns:cx="http://schemas.microsoft.com/office/drawing/2014/chartex" xmlns:cx1="http://schemas.microsoft.com/office/drawing/2015/9/8/chartex" xmlns:cx2="http://schemas.microsoft.com/office/drawing/2015/10/21/chartex" xmlns:cx3="http://schemas.microsoft.com/office/drawing/2016/5/9/chartex" xmlns:cx4="http://schemas.microsoft.com/office/drawing/2016/5/10/chartex" xmlns:cx5="http://schemas.microsoft.com/office/drawing/2016/5/11/chartex" xmlns:cx6="http://schemas.microsoft.com/office/drawing/2016/5/12/chartex" xmlns:cx7="http://schemas.microsoft.com/office/drawing/2016/5/13/chartex" xmlns:cx8="http://schemas.microsoft.com/office/drawing/2016/5/14/chartex" xmlns:mc="http://schemas.openxmlformats.org/markup-compatibility/2006" xmlns:aink="http://schemas.microsoft.com/office/drawing/2016/ink" xmlns:am3d="http://schemas.microsoft.com/office/drawing/2017/model3d" xmlns:o="urn:schemas-microsoft-com:office:office" xmlns:oel="http://schemas.microsoft.com/office/2019/extlst" xmlns:r="http://schemas.openxmlformats.org/officeDocument/2006/relationships" xmlns:m="http://schemas.openxmlformats.org/officeDocument/2006/math" xmlns:v="urn:schemas-microsoft-com:vml" xmlns:wp14="http://schemas.microsoft.com/office/word/2010/wordprocessingDrawing" xmlns:wp="http://schemas.openxmlformats.org/drawingml/2006/wordprocessingDrawing" xmlns:w10="urn:schemas-microsoft-com:office:word" xmlns:w="http://schemas.openxmlformats.org/wordprocessingml/2006/main" xmlns:w14="http://schemas.microsoft.com/office/word/2010/wordml" xmlns:w15="http://schemas.microsoft.com/office/word/2012/wordml" xmlns:w16cex="http://schemas.microsoft.com/office/word/2018/wordml/cex" xmlns:w16cid="http://schemas.microsoft.com/office/word/2016/wordml/cid" xmlns:w16="http://schemas.microsoft.com/office/word/2018/wordml" xmlns:w16du="http://schemas.microsoft.com/office/word/2023/wordml/word16du" xmlns:w16sdtdh="http://schemas.microsoft.com/office/word/2020/wordml/sdtdatahash" xmlns:w16se="http://schemas.microsoft.com/office/word/2015/wordml/symex" xmlns:wpg="http://schemas.microsoft.com/office/word/2010/wordprocessingGroup" xmlns:wpi="http://schemas.microsoft.com/office/word/2010/wordprocessingInk" xmlns:wne="http://schemas.microsoft.com/office/word/2006/wordml" xmlns:wps="http://schemas.microsoft.com/office/word/2010/wordprocessingShape" mc:Ignorable="w14 w15 w16se w16cid w16 w16cex w16sdtdh w16du wp14">
   <w:abstractNum w:abstractNumId="0" w15:restartNumberingAfterBreak="0">
     <w:nsid w:val="FFFFFFFB"/>
     <w:multiLevelType w:val="multilevel"/>
@@ -7925,7 +7880,7 @@
 </file>
 
 <file path=word/styles.xml><?xml version="1.0" encoding="utf-8"?>
-<w:styles xmlns:mc="http://schemas.openxmlformats.org/markup-compatibility/2006" xmlns:r="http://schemas.openxmlformats.org/officeDocument/2006/relationships" xmlns:w="http://schemas.openxmlformats.org/wordprocessingml/2006/main" xmlns:w14="http://schemas.microsoft.com/office/word/2010/wordml" xmlns:w15="http://schemas.microsoft.com/office/word/2012/wordml" xmlns:w16cex="http://schemas.microsoft.com/office/word/2018/wordml/cex" xmlns:w16cid="http://schemas.microsoft.com/office/word/2016/wordml/cid" xmlns:w16="http://schemas.microsoft.com/office/word/2018/wordml" xmlns:w16sdtdh="http://schemas.microsoft.com/office/word/2020/wordml/sdtdatahash" xmlns:w16se="http://schemas.microsoft.com/office/word/2015/wordml/symex" mc:Ignorable="w14 w15 w16se w16cid w16 w16cex w16sdtdh">
+<w:styles xmlns:mc="http://schemas.openxmlformats.org/markup-compatibility/2006" xmlns:r="http://schemas.openxmlformats.org/officeDocument/2006/relationships" xmlns:w="http://schemas.openxmlformats.org/wordprocessingml/2006/main" xmlns:w14="http://schemas.microsoft.com/office/word/2010/wordml" xmlns:w15="http://schemas.microsoft.com/office/word/2012/wordml" xmlns:w16cex="http://schemas.microsoft.com/office/word/2018/wordml/cex" xmlns:w16cid="http://schemas.microsoft.com/office/word/2016/wordml/cid" xmlns:w16="http://schemas.microsoft.com/office/word/2018/wordml" xmlns:w16du="http://schemas.microsoft.com/office/word/2023/wordml/word16du" xmlns:w16sdtdh="http://schemas.microsoft.com/office/word/2020/wordml/sdtdatahash" xmlns:w16se="http://schemas.microsoft.com/office/word/2015/wordml/symex" mc:Ignorable="w14 w15 w16se w16cid w16 w16cex w16sdtdh w16du">
   <w:docDefaults>
     <w:rPrDefault>
       <w:rPr>

</xml_diff>